<commit_message>
All pages are linked.
temporary about and faq pages are created.
</commit_message>
<xml_diff>
--- a/Rules/Cross Code.docx
+++ b/Rules/Cross Code.docx
@@ -207,8 +207,28 @@
           <w:sz w:val="28"/>
           <w:szCs w:val="28"/>
         </w:rPr>
-        <w:t xml:space="preserve">₹100/- </w:t>
-      </w:r>
+        <w:t>₹</w:t>
+      </w:r>
+      <w:r>
+        <w:rPr>
+          <w:rFonts w:ascii="Verdana,Bold" w:hAnsi="Verdana,Bold" w:cs="Verdana,Bold"/>
+          <w:bCs/>
+          <w:sz w:val="28"/>
+          <w:szCs w:val="28"/>
+        </w:rPr>
+        <w:t>7</w:t>
+      </w:r>
+      <w:r>
+        <w:rPr>
+          <w:rFonts w:ascii="Verdana,Bold" w:hAnsi="Verdana,Bold" w:cs="Verdana,Bold"/>
+          <w:bCs/>
+          <w:sz w:val="28"/>
+          <w:szCs w:val="28"/>
+        </w:rPr>
+        <w:t xml:space="preserve">0/- </w:t>
+      </w:r>
+      <w:bookmarkStart w:id="0" w:name="_GoBack"/>
+      <w:bookmarkEnd w:id="0"/>
     </w:p>
     <w:p>
       <w:pPr>
@@ -985,17 +1005,7 @@
           <w:sz w:val="32"/>
           <w:szCs w:val="24"/>
         </w:rPr>
-        <w:t>The organizers reserve the rights to change any or all of</w:t>
-      </w:r>
-      <w:bookmarkStart w:id="0" w:name="_GoBack"/>
-      <w:bookmarkEnd w:id="0"/>
-      <w:r>
-        <w:rPr>
-          <w:rFonts w:cstheme="minorHAnsi"/>
-          <w:sz w:val="32"/>
-          <w:szCs w:val="24"/>
-        </w:rPr>
-        <w:t xml:space="preserve"> the above rules as they deem fit. Change in</w:t>
+        <w:t>The organizers reserve the rights to change any or all of the above rules as they deem fit. Change in</w:t>
       </w:r>
       <w:r>
         <w:rPr>
@@ -1082,14 +1092,7 @@
           <w:sz w:val="32"/>
           <w:szCs w:val="36"/>
         </w:rPr>
-        <w:t xml:space="preserve"> </w:t>
-      </w:r>
-      <w:r>
-        <w:rPr>
-          <w:sz w:val="32"/>
-          <w:szCs w:val="36"/>
-        </w:rPr>
-        <w:t>9158686367</w:t>
+        <w:t xml:space="preserve"> 9158686367</w:t>
       </w:r>
     </w:p>
     <w:p>
@@ -1133,14 +1136,7 @@
           <w:sz w:val="32"/>
           <w:szCs w:val="36"/>
         </w:rPr>
-        <w:t xml:space="preserve"> </w:t>
-      </w:r>
-      <w:r>
-        <w:rPr>
-          <w:sz w:val="32"/>
-          <w:szCs w:val="36"/>
-        </w:rPr>
-        <w:t>7218711478</w:t>
+        <w:t xml:space="preserve"> 7218711478</w:t>
       </w:r>
     </w:p>
     <w:sectPr>

</xml_diff>